<commit_message>
Add Needed content as Sources to draft
Added generated Latex Sources to draft, referenced Images and Written Content
</commit_message>
<xml_diff>
--- a/ITInnovationen/Artikel.docx
+++ b/ITInnovationen/Artikel.docx
@@ -57,6 +57,13 @@
     <w:p>
       <w:pPr>
         <w:rPr>
+          <w:lang w:val="de-DE"/>
+        </w:rPr>
+      </w:pPr>
+    </w:p>
+    <w:p>
+      <w:pPr>
+        <w:rPr>
           <w:b/>
           <w:lang w:val="de-DE"/>
         </w:rPr>
@@ -66,8 +73,16 @@
           <w:b/>
           <w:lang w:val="de-DE"/>
         </w:rPr>
-        <w:t>Container: Was ist das?</w:t>
-      </w:r>
+        <w:t>Container</w:t>
+      </w:r>
+    </w:p>
+    <w:p>
+      <w:pPr>
+        <w:rPr>
+          <w:b/>
+          <w:lang w:val="de-DE"/>
+        </w:rPr>
+      </w:pPr>
     </w:p>
     <w:p>
       <w:pPr>
@@ -89,9 +104,6 @@
       </w:r>
     </w:p>
     <w:p>
-      <w:pPr>
-        <w:keepNext/>
-      </w:pPr>
       <w:r>
         <w:rPr>
           <w:noProof/>
@@ -148,8 +160,6 @@
     </w:p>
     <w:p>
       <w:pPr>
-        <w:pStyle w:val="Caption"/>
-        <w:jc w:val="center"/>
         <w:rPr>
           <w:lang w:val="de-DE"/>
         </w:rPr>
@@ -186,8 +196,21 @@
         <w:rPr>
           <w:lang w:val="de-DE"/>
         </w:rPr>
-        <w:t xml:space="preserve"> Container und VM Virtualisierungsstack (1)</w:t>
-      </w:r>
+        <w:t xml:space="preserve"> Container </w:t>
+      </w:r>
+      <w:r>
+        <w:rPr>
+          <w:lang w:val="de-DE"/>
+        </w:rPr>
+        <w:t>und VM Virtualisierungsstack</w:t>
+      </w:r>
+    </w:p>
+    <w:p>
+      <w:pPr>
+        <w:rPr>
+          <w:lang w:val="de-DE"/>
+        </w:rPr>
+      </w:pPr>
     </w:p>
     <w:p>
       <w:pPr>
@@ -205,6 +228,13 @@
     <w:p>
       <w:pPr>
         <w:rPr>
+          <w:lang w:val="de-DE"/>
+        </w:rPr>
+      </w:pPr>
+    </w:p>
+    <w:p>
+      <w:pPr>
+        <w:rPr>
           <w:b/>
           <w:lang w:val="de-DE"/>
         </w:rPr>
@@ -214,8 +244,16 @@
           <w:b/>
           <w:lang w:val="de-DE"/>
         </w:rPr>
-        <w:t>Docker: Der Platzhirsch unter den Containern</w:t>
-      </w:r>
+        <w:t>Docker</w:t>
+      </w:r>
+    </w:p>
+    <w:p>
+      <w:pPr>
+        <w:rPr>
+          <w:b/>
+          <w:lang w:val="de-DE"/>
+        </w:rPr>
+      </w:pPr>
     </w:p>
     <w:p>
       <w:pPr>
@@ -251,54 +289,59 @@
         <w:rPr>
           <w:lang w:val="de-DE"/>
         </w:rPr>
-        <w:t xml:space="preserve"> mit LXC [2]. Diese</w:t>
-      </w:r>
-      <w:r>
-        <w:rPr>
-          <w:lang w:val="de-DE"/>
-        </w:rPr>
-        <w:t>s</w:t>
-      </w:r>
-      <w:r>
-        <w:rPr>
-          <w:lang w:val="de-DE"/>
-        </w:rPr>
-        <w:t xml:space="preserve"> implementiert eine vollständige Isolation </w:t>
-      </w:r>
-      <w:r>
-        <w:rPr>
-          <w:lang w:val="de-DE"/>
-        </w:rPr>
-        <w:t>des Linux-Kernels. In den folgenden Jahren wurden die unterliegenden Konz</w:t>
-      </w:r>
-      <w:r>
-        <w:rPr>
-          <w:lang w:val="de-DE"/>
-        </w:rPr>
-        <w:t xml:space="preserve">epte erweitert und vereinfacht. Die Popularität, die Container heute für sich haben kam mit dem Release der Container-Plattform Docker im Jahr 2013 [2]. Docker setze zu Beginn auf LXC auf, wechselte bald aber zu einer eigenen Implementierung. Zudem bietet Docker mit dem Docker Hub </w:t>
-      </w:r>
-      <w:r>
-        <w:rPr>
-          <w:lang w:val="de-DE"/>
+        <w:t xml:space="preserve"> mit LXC [2]. </w:t>
+      </w:r>
+      <w:r>
+        <w:rPr>
+          <w:lang w:val="de-DE"/>
+        </w:rPr>
+        <w:t xml:space="preserve">Figure </w:t>
+      </w:r>
+      <w:r>
+        <w:fldChar w:fldCharType="begin"/>
+      </w:r>
+      <w:r>
+        <w:rPr>
+          <w:lang w:val="de-DE"/>
+        </w:rPr>
+        <w:instrText xml:space="preserve"> SEQ Figure \* ARABIC </w:instrText>
+      </w:r>
+      <w:r>
+        <w:fldChar w:fldCharType="separate"/>
+      </w:r>
+      <w:r>
+        <w:rPr>
+          <w:noProof/>
+          <w:lang w:val="de-DE"/>
+        </w:rPr>
+        <w:t>2</w:t>
+      </w:r>
+      <w:r>
+        <w:fldChar w:fldCharType="end"/>
+      </w:r>
+      <w:r>
+        <w:rPr>
+          <w:lang w:val="de-DE"/>
+        </w:rPr>
+        <w:t xml:space="preserve"> Timeline der wichtigsten Container Releases</w:t>
+      </w:r>
+    </w:p>
+    <w:p>
+      <w:pPr>
+        <w:rPr>
+          <w:lang w:val="de-DE"/>
+        </w:rPr>
+      </w:pPr>
+      <w:r>
+        <w:rPr>
+          <w:noProof/>
         </w:rPr>
         <w:lastRenderedPageBreak/>
-        <w:t>eine SaaS-Plattform, die die Widerverwendung von Containern ermöglicht.</w:t>
-      </w:r>
-      <w:r>
-        <w:rPr>
-          <w:lang w:val="de-DE"/>
-        </w:rPr>
-        <w:t xml:space="preserve"> </w:t>
-      </w:r>
-      <w:r>
-        <w:rPr>
-          <w:lang w:val="de-DE"/>
-        </w:rPr>
         <w:drawing>
-          <wp:inline distT="0" distB="0" distL="0" distR="0" wp14:anchorId="41FACBB2" wp14:editId="4D654AE6">
-            <wp:extent cx="5958840" cy="2941320"/>
-            <wp:effectExtent l="0" t="0" r="3810" b="0"/>
-            <wp:docPr id="2" name="Picture 2"/>
+          <wp:inline distT="0" distB="0" distL="0" distR="0" wp14:anchorId="1C07BAB2" wp14:editId="6F920CE3">
+            <wp:extent cx="5943600" cy="2209800"/>
+            <wp:effectExtent l="0" t="0" r="0" b="0"/>
+            <wp:docPr id="3" name="Picture 3"/>
             <wp:cNvGraphicFramePr>
               <a:graphicFrameLocks xmlns:a="http://schemas.openxmlformats.org/drawingml/2006/main" noChangeAspect="1"/>
             </wp:cNvGraphicFramePr>
@@ -306,11 +349,17 @@
               <a:graphicData uri="http://schemas.openxmlformats.org/drawingml/2006/picture">
                 <pic:pic xmlns:pic="http://schemas.openxmlformats.org/drawingml/2006/picture">
                   <pic:nvPicPr>
-                    <pic:cNvPr id="1" name=""/>
+                    <pic:cNvPr id="3" name="Corvin_Schapoehler_Bild03.png"/>
                     <pic:cNvPicPr/>
                   </pic:nvPicPr>
                   <pic:blipFill>
-                    <a:blip r:embed="rId6"/>
+                    <a:blip r:embed="rId6">
+                      <a:extLst>
+                        <a:ext uri="{28A0092B-C50C-407E-A947-70E740481C1C}">
+                          <a14:useLocalDpi xmlns:a14="http://schemas.microsoft.com/office/drawing/2010/main" val="0"/>
+                        </a:ext>
+                      </a:extLst>
+                    </a:blip>
                     <a:stretch>
                       <a:fillRect/>
                     </a:stretch>
@@ -318,7 +367,7 @@
                   <pic:spPr>
                     <a:xfrm>
                       <a:off x="0" y="0"/>
-                      <a:ext cx="6052174" cy="2987390"/>
+                      <a:ext cx="5943600" cy="2209800"/>
                     </a:xfrm>
                     <a:prstGeom prst="rect">
                       <a:avLst/>
@@ -330,6 +379,105 @@
           </wp:inline>
         </w:drawing>
       </w:r>
+      <w:r>
+        <w:rPr>
+          <w:lang w:val="de-DE"/>
+        </w:rPr>
+        <w:t xml:space="preserve">Figure </w:t>
+      </w:r>
+      <w:r>
+        <w:fldChar w:fldCharType="begin"/>
+      </w:r>
+      <w:r>
+        <w:rPr>
+          <w:lang w:val="de-DE"/>
+        </w:rPr>
+        <w:instrText xml:space="preserve"> SEQ Figure \* ARABIC </w:instrText>
+      </w:r>
+      <w:r>
+        <w:fldChar w:fldCharType="separate"/>
+      </w:r>
+      <w:r>
+        <w:rPr>
+          <w:noProof/>
+          <w:lang w:val="de-DE"/>
+        </w:rPr>
+        <w:t>2</w:t>
+      </w:r>
+      <w:r>
+        <w:fldChar w:fldCharType="end"/>
+      </w:r>
+      <w:r>
+        <w:rPr>
+          <w:lang w:val="de-DE"/>
+        </w:rPr>
+        <w:t xml:space="preserve"> Timeline der wichtigsten Container Releases</w:t>
+      </w:r>
+    </w:p>
+    <w:p>
+      <w:pPr>
+        <w:rPr>
+          <w:lang w:val="de-DE"/>
+        </w:rPr>
+      </w:pPr>
+    </w:p>
+    <w:p>
+      <w:r>
+        <w:rPr>
+          <w:lang w:val="de-DE"/>
+        </w:rPr>
+        <w:t>Diese</w:t>
+      </w:r>
+      <w:r>
+        <w:rPr>
+          <w:lang w:val="de-DE"/>
+        </w:rPr>
+        <w:t>s</w:t>
+      </w:r>
+      <w:r>
+        <w:rPr>
+          <w:lang w:val="de-DE"/>
+        </w:rPr>
+        <w:t xml:space="preserve"> implementiert eine vollständige Isolation </w:t>
+      </w:r>
+      <w:r>
+        <w:rPr>
+          <w:lang w:val="de-DE"/>
+        </w:rPr>
+        <w:t>des Linux-Kernels. In den folgenden Jahren wurden die unterliegenden Konz</w:t>
+      </w:r>
+      <w:r>
+        <w:rPr>
+          <w:lang w:val="de-DE"/>
+        </w:rPr>
+        <w:t>epte erweitert und vereinfacht. Die Popularität, die Container heute für sich haben kam mit dem Release der Container-Plattform Docker im Jahr 2013 [2].</w:t>
+      </w:r>
+    </w:p>
+    <w:p>
+      <w:pPr>
+        <w:rPr>
+          <w:lang w:val="de-DE"/>
+        </w:rPr>
+      </w:pPr>
+      <w:r>
+        <w:rPr>
+          <w:lang w:val="de-DE"/>
+        </w:rPr>
+        <w:t>Docker setze zu Beginn auf LXC auf, wechselte bald aber zu einer eigenen Implementierung. Zudem bietet Docker mit dem Docker Hub eine SaaS-Plattform, die die Widerverwendung von Containern ermöglicht.</w:t>
+      </w:r>
+      <w:r>
+        <w:rPr>
+          <w:lang w:val="de-DE"/>
+        </w:rPr>
+        <w:t xml:space="preserve"> </w:t>
+      </w:r>
+    </w:p>
+    <w:p>
+      <w:pPr>
+        <w:rPr>
+          <w:lang w:val="de-DE"/>
+        </w:rPr>
+      </w:pPr>
     </w:p>
     <w:p>
       <w:pPr>
@@ -343,8 +491,25 @@
           <w:b/>
           <w:lang w:val="de-DE"/>
         </w:rPr>
-        <w:t>Container-Runtimes: Aktuelle Konkurrenten zu Docker</w:t>
-      </w:r>
+        <w:t xml:space="preserve">Verschiedene </w:t>
+      </w:r>
+      <w:bookmarkStart w:id="0" w:name="_GoBack"/>
+      <w:bookmarkEnd w:id="0"/>
+      <w:r>
+        <w:rPr>
+          <w:b/>
+          <w:lang w:val="de-DE"/>
+        </w:rPr>
+        <w:t>Container-Runtimes</w:t>
+      </w:r>
+    </w:p>
+    <w:p>
+      <w:pPr>
+        <w:rPr>
+          <w:b/>
+          <w:lang w:val="de-DE"/>
+        </w:rPr>
+      </w:pPr>
     </w:p>
     <w:p>
       <w:pPr>
@@ -437,6 +602,251 @@
     <w:p>
       <w:pPr>
         <w:rPr>
+          <w:b/>
+          <w:lang w:val="de-DE"/>
+        </w:rPr>
+      </w:pPr>
+      <w:r>
+        <w:rPr>
+          <w:b/>
+          <w:lang w:val="de-DE"/>
+        </w:rPr>
+        <w:t>Aktuelle Probleme und Lösungen</w:t>
+      </w:r>
+    </w:p>
+    <w:p>
+      <w:pPr>
+        <w:rPr>
+          <w:b/>
+          <w:lang w:val="de-DE"/>
+        </w:rPr>
+      </w:pPr>
+    </w:p>
+    <w:p>
+      <w:pPr>
+        <w:rPr>
+          <w:lang w:val="de-DE"/>
+        </w:rPr>
+      </w:pPr>
+      <w:r>
+        <w:rPr>
+          <w:lang w:val="de-DE"/>
+        </w:rPr>
+        <w:t xml:space="preserve">Die enorme Populartität von Container </w:t>
+      </w:r>
+      <w:r>
+        <w:rPr>
+          <w:lang w:val="de-DE"/>
+        </w:rPr>
+        <w:t>und die ansteigende Nutzung werden auch viele Probleme mit dieser Art der Isolation erkenntlich. Bereits 2014 startete Google alle Dienste in Containern und musste somit jede Woche zwei Milliarden Container verwalten [4]. Zudem werden zunehmend Sicherheitslücken im Linux-Kernel bekannt, die es ermöglichen aus der Isolation auszubrechen. Um diesen Problemen entgegenzuwirken werden Orchestrierungstools wie Kubernetes und Container-Runtimes wie gVisor entwickelt, die mehr Sicherheit und vereinfachte Verwaltung versprechen.</w:t>
+      </w:r>
+    </w:p>
+    <w:p>
+      <w:pPr>
+        <w:rPr>
+          <w:lang w:val="de-DE"/>
+        </w:rPr>
+      </w:pPr>
+    </w:p>
+    <w:p>
+      <w:pPr>
+        <w:rPr>
+          <w:lang w:val="de-DE"/>
+        </w:rPr>
+      </w:pPr>
+    </w:p>
+    <w:p>
+      <w:pPr>
+        <w:rPr>
+          <w:lang w:val="de-DE"/>
+        </w:rPr>
+      </w:pPr>
+    </w:p>
+    <w:p>
+      <w:pPr>
+        <w:rPr>
+          <w:lang w:val="de-DE"/>
+        </w:rPr>
+      </w:pPr>
+    </w:p>
+    <w:p>
+      <w:pPr>
+        <w:rPr>
+          <w:lang w:val="de-DE"/>
+        </w:rPr>
+      </w:pPr>
+    </w:p>
+    <w:p>
+      <w:pPr>
+        <w:rPr>
+          <w:lang w:val="de-DE"/>
+        </w:rPr>
+      </w:pPr>
+    </w:p>
+    <w:p>
+      <w:pPr>
+        <w:rPr>
+          <w:lang w:val="de-DE"/>
+        </w:rPr>
+      </w:pPr>
+    </w:p>
+    <w:p>
+      <w:pPr>
+        <w:rPr>
+          <w:lang w:val="de-DE"/>
+        </w:rPr>
+      </w:pPr>
+    </w:p>
+    <w:p>
+      <w:pPr>
+        <w:rPr>
+          <w:lang w:val="de-DE"/>
+        </w:rPr>
+      </w:pPr>
+    </w:p>
+    <w:p>
+      <w:pPr>
+        <w:rPr>
+          <w:lang w:val="de-DE"/>
+        </w:rPr>
+      </w:pPr>
+    </w:p>
+    <w:p>
+      <w:pPr>
+        <w:rPr>
+          <w:lang w:val="de-DE"/>
+        </w:rPr>
+      </w:pPr>
+    </w:p>
+    <w:p>
+      <w:pPr>
+        <w:rPr>
+          <w:lang w:val="de-DE"/>
+        </w:rPr>
+      </w:pPr>
+    </w:p>
+    <w:p>
+      <w:pPr>
+        <w:rPr>
+          <w:lang w:val="de-DE"/>
+        </w:rPr>
+      </w:pPr>
+    </w:p>
+    <w:p>
+      <w:pPr>
+        <w:rPr>
+          <w:lang w:val="de-DE"/>
+        </w:rPr>
+      </w:pPr>
+    </w:p>
+    <w:p>
+      <w:pPr>
+        <w:rPr>
+          <w:lang w:val="de-DE"/>
+        </w:rPr>
+      </w:pPr>
+    </w:p>
+    <w:p>
+      <w:pPr>
+        <w:rPr>
+          <w:lang w:val="de-DE"/>
+        </w:rPr>
+      </w:pPr>
+    </w:p>
+    <w:p>
+      <w:pPr>
+        <w:rPr>
+          <w:lang w:val="de-DE"/>
+        </w:rPr>
+      </w:pPr>
+    </w:p>
+    <w:p>
+      <w:pPr>
+        <w:rPr>
+          <w:lang w:val="de-DE"/>
+        </w:rPr>
+      </w:pPr>
+    </w:p>
+    <w:p>
+      <w:pPr>
+        <w:rPr>
+          <w:lang w:val="de-DE"/>
+        </w:rPr>
+      </w:pPr>
+    </w:p>
+    <w:p>
+      <w:pPr>
+        <w:rPr>
+          <w:lang w:val="de-DE"/>
+        </w:rPr>
+      </w:pPr>
+    </w:p>
+    <w:p>
+      <w:pPr>
+        <w:rPr>
+          <w:lang w:val="de-DE"/>
+        </w:rPr>
+      </w:pPr>
+    </w:p>
+    <w:p>
+      <w:pPr>
+        <w:rPr>
+          <w:lang w:val="de-DE"/>
+        </w:rPr>
+      </w:pPr>
+    </w:p>
+    <w:p>
+      <w:pPr>
+        <w:rPr>
+          <w:lang w:val="de-DE"/>
+        </w:rPr>
+      </w:pPr>
+    </w:p>
+    <w:p>
+      <w:pPr>
+        <w:rPr>
+          <w:lang w:val="de-DE"/>
+        </w:rPr>
+      </w:pPr>
+    </w:p>
+    <w:p>
+      <w:pPr>
+        <w:rPr>
+          <w:lang w:val="de-DE"/>
+        </w:rPr>
+      </w:pPr>
+    </w:p>
+    <w:p>
+      <w:pPr>
+        <w:rPr>
+          <w:lang w:val="de-DE"/>
+        </w:rPr>
+      </w:pPr>
+    </w:p>
+    <w:p>
+      <w:pPr>
+        <w:rPr>
+          <w:lang w:val="de-DE"/>
+        </w:rPr>
+      </w:pPr>
+    </w:p>
+    <w:p>
+      <w:pPr>
+        <w:rPr>
+          <w:lang w:val="de-DE"/>
+        </w:rPr>
+      </w:pPr>
+    </w:p>
+    <w:p>
+      <w:pPr>
+        <w:rPr>
+          <w:lang w:val="de-DE"/>
+        </w:rPr>
+      </w:pPr>
+    </w:p>
+    <w:p>
+      <w:pPr>
+        <w:rPr>
           <w:lang w:val="de-DE"/>
         </w:rPr>
       </w:pPr>
@@ -457,195 +867,409 @@
       </w:r>
       <w:r>
         <w:br/>
-        <w:t xml:space="preserve">[1]: </w:t>
+        <w:t>[1]:</w:t>
+      </w:r>
+      <w:r>
+        <w:rPr>
+          <w:rStyle w:val="Hyperlink"/>
+        </w:rPr>
+        <w:t xml:space="preserve"> </w:t>
+      </w:r>
+      <w:proofErr w:type="spellStart"/>
+      <w:r>
+        <w:rPr>
+          <w:rFonts w:ascii="CMR10" w:hAnsi="CMR10"/>
+          <w:color w:val="000000"/>
+          <w:sz w:val="22"/>
+          <w:szCs w:val="22"/>
+        </w:rPr>
+        <w:t>Sataya</w:t>
+      </w:r>
+      <w:proofErr w:type="spellEnd"/>
+      <w:r>
+        <w:rPr>
+          <w:rFonts w:ascii="CMR10" w:hAnsi="CMR10"/>
+          <w:color w:val="000000"/>
+          <w:sz w:val="22"/>
+          <w:szCs w:val="22"/>
+        </w:rPr>
+        <w:t xml:space="preserve"> Nadella. </w:t>
+      </w:r>
+      <w:r>
+        <w:rPr>
+          <w:rFonts w:ascii="CMTI10" w:hAnsi="CMTI10"/>
+          <w:i/>
+          <w:iCs/>
+          <w:color w:val="000000"/>
+          <w:sz w:val="22"/>
+          <w:szCs w:val="22"/>
+        </w:rPr>
+        <w:t>Annual Report 2017</w:t>
+      </w:r>
+      <w:r>
+        <w:rPr>
+          <w:rFonts w:ascii="CMR10" w:hAnsi="CMR10"/>
+          <w:color w:val="000000"/>
+          <w:sz w:val="22"/>
+          <w:szCs w:val="22"/>
+        </w:rPr>
+        <w:t xml:space="preserve">. Financial Report. Microsoft, 2017. </w:t>
+      </w:r>
+      <w:proofErr w:type="gramStart"/>
+      <w:r>
+        <w:rPr>
+          <w:rFonts w:ascii="CMCSC10" w:hAnsi="CMCSC10"/>
+          <w:color w:val="000000"/>
+          <w:sz w:val="22"/>
+          <w:szCs w:val="22"/>
+        </w:rPr>
+        <w:t>url</w:t>
+      </w:r>
+      <w:proofErr w:type="gramEnd"/>
+      <w:r>
+        <w:rPr>
+          <w:rFonts w:ascii="CMR10" w:hAnsi="CMR10"/>
+          <w:color w:val="000000"/>
+          <w:sz w:val="22"/>
+          <w:szCs w:val="22"/>
+        </w:rPr>
+        <w:t xml:space="preserve">: </w:t>
+      </w:r>
+      <w:r>
+        <w:rPr>
+          <w:rFonts w:ascii="CMTT10" w:hAnsi="CMTT10"/>
+          <w:color w:val="000000"/>
+          <w:sz w:val="22"/>
+          <w:szCs w:val="22"/>
+        </w:rPr>
+        <w:t>https:</w:t>
+      </w:r>
+      <w:r>
+        <w:rPr>
+          <w:rFonts w:ascii="CMTT10" w:hAnsi="CMTT10"/>
+          <w:color w:val="000000"/>
+          <w:sz w:val="22"/>
+          <w:szCs w:val="22"/>
+        </w:rPr>
+        <w:br/>
+        <w:t xml:space="preserve">//www.microsoft.com/investor/reports/ar17/index.html </w:t>
+      </w:r>
+      <w:r>
+        <w:rPr>
+          <w:rFonts w:ascii="CMR10" w:hAnsi="CMR10"/>
+          <w:color w:val="000000"/>
+          <w:sz w:val="22"/>
+          <w:szCs w:val="22"/>
+        </w:rPr>
+        <w:t>(visited on 05/09/2018).</w:t>
+      </w:r>
+    </w:p>
+    <w:p>
+      <w:r>
+        <w:br/>
+        <w:t xml:space="preserve">[2]: </w:t>
+      </w:r>
+      <w:r>
+        <w:t xml:space="preserve">Rani </w:t>
+      </w:r>
+      <w:proofErr w:type="spellStart"/>
+      <w:r>
+        <w:t>Osnat</w:t>
+      </w:r>
+      <w:proofErr w:type="spellEnd"/>
+      <w:r>
+        <w:t>. A Brief History of Containers: From the 1970s to 2017. Blog. Mar. 21,</w:t>
+      </w:r>
+    </w:p>
+    <w:p>
+      <w:r>
+        <w:t xml:space="preserve">2018. </w:t>
+      </w:r>
+      <w:proofErr w:type="gramStart"/>
+      <w:r>
+        <w:t>url</w:t>
+      </w:r>
+      <w:proofErr w:type="gramEnd"/>
+      <w:r>
+        <w:t>: https://blog.aquasec.com/a- brief- history- of- containersfrom-1970s-chroot-to-docker-2016 (visited on 05/09/2018).</w:t>
+      </w:r>
+    </w:p>
+    <w:p>
+      <w:r>
+        <w:rPr>
+          <w:rStyle w:val="Hyperlink"/>
+        </w:rPr>
+        <w:br/>
+      </w:r>
+      <w:r>
+        <w:rPr>
+          <w:rStyle w:val="Hyperlink"/>
+          <w:color w:val="auto"/>
+          <w:u w:val="none"/>
+        </w:rPr>
+        <w:t xml:space="preserve">[3]: </w:t>
+      </w:r>
+      <w:r>
+        <w:rPr>
+          <w:rFonts w:ascii="CMR10" w:hAnsi="CMR10"/>
+          <w:color w:val="000000"/>
+          <w:sz w:val="22"/>
+          <w:szCs w:val="22"/>
+        </w:rPr>
+        <w:t xml:space="preserve">Open Container Initiative. </w:t>
+      </w:r>
+      <w:r>
+        <w:rPr>
+          <w:rFonts w:ascii="CMTI10" w:hAnsi="CMTI10"/>
+          <w:i/>
+          <w:iCs/>
+          <w:color w:val="000000"/>
+          <w:sz w:val="22"/>
+          <w:szCs w:val="22"/>
+        </w:rPr>
+        <w:t>Open Container Initiative</w:t>
+      </w:r>
+      <w:r>
+        <w:rPr>
+          <w:rFonts w:ascii="CMR10" w:hAnsi="CMR10"/>
+          <w:color w:val="000000"/>
+          <w:sz w:val="22"/>
+          <w:szCs w:val="22"/>
+        </w:rPr>
+        <w:t>. The Linux Foundation. 2018</w:t>
+      </w:r>
+      <w:proofErr w:type="gramStart"/>
+      <w:r>
+        <w:rPr>
+          <w:rFonts w:ascii="CMR10" w:hAnsi="CMR10"/>
+          <w:color w:val="000000"/>
+          <w:sz w:val="22"/>
+          <w:szCs w:val="22"/>
+        </w:rPr>
+        <w:t>.</w:t>
+      </w:r>
+      <w:proofErr w:type="gramEnd"/>
+      <w:r>
+        <w:rPr>
+          <w:rFonts w:ascii="CMR10" w:hAnsi="CMR10"/>
+          <w:color w:val="000000"/>
+          <w:sz w:val="22"/>
+          <w:szCs w:val="22"/>
+        </w:rPr>
+        <w:br/>
+      </w:r>
+      <w:r>
+        <w:rPr>
+          <w:rFonts w:ascii="CMCSC10" w:hAnsi="CMCSC10"/>
+          <w:color w:val="000000"/>
+          <w:sz w:val="22"/>
+          <w:szCs w:val="22"/>
+        </w:rPr>
+        <w:t>url</w:t>
+      </w:r>
+      <w:r>
+        <w:rPr>
+          <w:rFonts w:ascii="CMR10" w:hAnsi="CMR10"/>
+          <w:color w:val="000000"/>
+          <w:sz w:val="22"/>
+          <w:szCs w:val="22"/>
+        </w:rPr>
+        <w:t xml:space="preserve">: </w:t>
+      </w:r>
+      <w:r>
+        <w:rPr>
+          <w:rFonts w:ascii="CMTT10" w:hAnsi="CMTT10"/>
+          <w:color w:val="000000"/>
+          <w:sz w:val="22"/>
+          <w:szCs w:val="22"/>
+        </w:rPr>
+        <w:t xml:space="preserve">https://www.opencontainers.org/ </w:t>
+      </w:r>
+      <w:r>
+        <w:rPr>
+          <w:rFonts w:ascii="CMR10" w:hAnsi="CMR10"/>
+          <w:color w:val="000000"/>
+          <w:sz w:val="22"/>
+          <w:szCs w:val="22"/>
+        </w:rPr>
+        <w:t>(visited on 05/09/2018)</w:t>
+      </w:r>
+    </w:p>
+    <w:p>
+      <w:r>
+        <w:rPr>
+          <w:rStyle w:val="Hyperlink"/>
+          <w:color w:val="auto"/>
+          <w:u w:val="none"/>
+        </w:rPr>
+        <w:br/>
+        <w:t xml:space="preserve">[4]: </w:t>
+      </w:r>
+      <w:r>
+        <w:rPr>
+          <w:rFonts w:ascii="CMR10" w:hAnsi="CMR10"/>
+          <w:color w:val="000000"/>
+          <w:sz w:val="22"/>
+          <w:szCs w:val="22"/>
+        </w:rPr>
+        <w:t xml:space="preserve">Joe Beda. \Containers At Scale. At Google, the Google Cloud Platform and </w:t>
+      </w:r>
+      <w:proofErr w:type="gramStart"/>
+      <w:r>
+        <w:rPr>
+          <w:rFonts w:ascii="CMR10" w:hAnsi="CMR10"/>
+          <w:color w:val="000000"/>
+          <w:sz w:val="22"/>
+          <w:szCs w:val="22"/>
+        </w:rPr>
+        <w:t>Be</w:t>
+      </w:r>
+      <w:proofErr w:type="gramEnd"/>
+      <w:r>
+        <w:rPr>
+          <w:rFonts w:ascii="CMR10" w:hAnsi="CMR10"/>
+          <w:color w:val="000000"/>
+          <w:sz w:val="22"/>
+          <w:szCs w:val="22"/>
+        </w:rPr>
+        <w:br/>
+        <w:t xml:space="preserve">yond". In: </w:t>
+      </w:r>
+      <w:proofErr w:type="spellStart"/>
+      <w:r>
+        <w:rPr>
+          <w:rFonts w:ascii="CMR10" w:hAnsi="CMR10"/>
+          <w:color w:val="000000"/>
+          <w:sz w:val="22"/>
+          <w:szCs w:val="22"/>
+        </w:rPr>
+        <w:t>GlueCon</w:t>
+      </w:r>
+      <w:proofErr w:type="spellEnd"/>
+      <w:r>
+        <w:rPr>
+          <w:rFonts w:ascii="CMR10" w:hAnsi="CMR10"/>
+          <w:color w:val="000000"/>
+          <w:sz w:val="22"/>
+          <w:szCs w:val="22"/>
+        </w:rPr>
+        <w:t xml:space="preserve"> 2014. May 22, 2014. </w:t>
+      </w:r>
+      <w:proofErr w:type="gramStart"/>
+      <w:r>
+        <w:rPr>
+          <w:rFonts w:ascii="CMCSC10" w:hAnsi="CMCSC10"/>
+          <w:color w:val="000000"/>
+          <w:sz w:val="22"/>
+          <w:szCs w:val="22"/>
+        </w:rPr>
+        <w:t>url</w:t>
+      </w:r>
+      <w:proofErr w:type="gramEnd"/>
+      <w:r>
+        <w:rPr>
+          <w:rFonts w:ascii="CMR10" w:hAnsi="CMR10"/>
+          <w:color w:val="000000"/>
+          <w:sz w:val="22"/>
+          <w:szCs w:val="22"/>
+        </w:rPr>
+        <w:t xml:space="preserve">: </w:t>
+      </w:r>
+      <w:r>
+        <w:rPr>
+          <w:rFonts w:ascii="CMTT10" w:hAnsi="CMTT10"/>
+          <w:color w:val="000000"/>
+          <w:sz w:val="22"/>
+          <w:szCs w:val="22"/>
+        </w:rPr>
+        <w:t>https://speakerdeck.com/jbeda/</w:t>
+      </w:r>
+      <w:r>
+        <w:rPr>
+          <w:rFonts w:ascii="CMTT10" w:hAnsi="CMTT10"/>
+          <w:color w:val="000000"/>
+          <w:sz w:val="22"/>
+          <w:szCs w:val="22"/>
+        </w:rPr>
+        <w:br/>
+        <w:t xml:space="preserve">containers-at-scale </w:t>
+      </w:r>
+      <w:r>
+        <w:rPr>
+          <w:rFonts w:ascii="CMR10" w:hAnsi="CMR10"/>
+          <w:color w:val="000000"/>
+          <w:sz w:val="22"/>
+          <w:szCs w:val="22"/>
+        </w:rPr>
+        <w:t>(visited on 05/09/2018).</w:t>
+      </w:r>
+    </w:p>
+    <w:p>
+      <w:r>
+        <w:rPr>
+          <w:rStyle w:val="Hyperlink"/>
+          <w:color w:val="auto"/>
+          <w:u w:val="none"/>
+        </w:rPr>
+        <w:br/>
+      </w:r>
+    </w:p>
+    <w:p>
+      <w:pPr>
+        <w:rPr>
+          <w:rStyle w:val="fontstyle11"/>
+        </w:rPr>
+      </w:pPr>
+      <w:r>
+        <w:lastRenderedPageBreak/>
+        <w:t>Images</w:t>
+      </w:r>
+      <w:proofErr w:type="gramStart"/>
+      <w:r>
+        <w:t>:</w:t>
+      </w:r>
+      <w:proofErr w:type="gramEnd"/>
+      <w:r>
+        <w:br/>
+      </w:r>
+      <w:r>
+        <w:t>(1)</w:t>
+      </w:r>
+      <w:r>
+        <w:t xml:space="preserve">: </w:t>
       </w:r>
       <w:hyperlink r:id="rId7" w:history="1">
         <w:r>
           <w:rPr>
             <w:rStyle w:val="Hyperlink"/>
           </w:rPr>
-          <w:t>https://www.microsoft.com/investor/reports/ar17/index.html#</w:t>
+          <w:t>http://www.serverspace.co.uk/hubfs/Blog_Images/container-vs-vm.jpg?t=1524959203460</w:t>
         </w:r>
       </w:hyperlink>
       <w:r>
+        <w:rPr>
+          <w:rStyle w:val="fontstyle11"/>
+        </w:rPr>
         <w:br/>
-        <w:t xml:space="preserve">[2]: </w:t>
+        <w:t>(2</w:t>
+      </w:r>
+      <w:r>
+        <w:rPr>
+          <w:rStyle w:val="fontstyle11"/>
+        </w:rPr>
+        <w:t>):</w:t>
       </w:r>
       <w:hyperlink r:id="rId8" w:history="1">
         <w:r>
           <w:rPr>
             <w:rStyle w:val="Hyperlink"/>
+            <w:rFonts w:ascii="CMR10" w:hAnsi="CMR10"/>
           </w:rPr>
-          <w:t>https://blog.aquasec.com/a-brief-history-of-containers-from-1970s-chroot-to-doc</w:t>
-        </w:r>
-        <w:r>
-          <w:rPr>
-            <w:rStyle w:val="Hyperlink"/>
-          </w:rPr>
-          <w:t>k</w:t>
-        </w:r>
-        <w:r>
-          <w:rPr>
-            <w:rStyle w:val="Hyperlink"/>
-          </w:rPr>
-          <w:t>er-2016</w:t>
+          <w:t>https://schd.ws/hosted_files/kccnceu18/08/What%E2%80%99s%20Up%20With%20All%20the%20Container%20Runtimes.pdf</w:t>
         </w:r>
       </w:hyperlink>
-      <w:r>
-        <w:rPr>
-          <w:rStyle w:val="Hyperlink"/>
-        </w:rPr>
-        <w:br/>
-      </w:r>
-      <w:r>
-        <w:rPr>
-          <w:rStyle w:val="Hyperlink"/>
-          <w:color w:val="auto"/>
-          <w:u w:val="none"/>
-        </w:rPr>
-        <w:t>[3]</w:t>
-      </w:r>
-      <w:r>
-        <w:rPr>
-          <w:rStyle w:val="Hyperlink"/>
-          <w:color w:val="auto"/>
-          <w:u w:val="none"/>
-        </w:rPr>
-        <w:t xml:space="preserve">: </w:t>
-      </w:r>
-      <w:r>
-        <w:rPr>
-          <w:rStyle w:val="Hyperlink"/>
-          <w:color w:val="auto"/>
-          <w:u w:val="none"/>
-        </w:rPr>
-        <w:t>https://www.opencontainers.org/</w:t>
-      </w:r>
-      <w:r>
-        <w:rPr>
-          <w:rStyle w:val="Hyperlink"/>
-          <w:color w:val="auto"/>
-          <w:u w:val="none"/>
-        </w:rPr>
-        <w:br/>
-      </w:r>
-      <w:bookmarkStart w:id="0" w:name="_GoBack"/>
-      <w:bookmarkEnd w:id="0"/>
-    </w:p>
-    <w:p>
-      <w:pPr>
-        <w:rPr>
-          <w:rStyle w:val="Hyperlink"/>
-          <w:lang w:val="de-DE"/>
-        </w:rPr>
-      </w:pPr>
-      <w:r>
-        <w:rPr>
-          <w:lang w:val="de-DE"/>
-        </w:rPr>
-        <w:lastRenderedPageBreak/>
-        <w:t>Images:</w:t>
-      </w:r>
-      <w:r>
-        <w:rPr>
-          <w:lang w:val="de-DE"/>
-        </w:rPr>
-        <w:br/>
-      </w:r>
-      <w:r>
-        <w:rPr>
-          <w:lang w:val="de-DE"/>
-        </w:rPr>
-        <w:t>(1)</w:t>
-      </w:r>
-      <w:r>
-        <w:rPr>
-          <w:lang w:val="de-DE"/>
-        </w:rPr>
-        <w:t xml:space="preserve">: </w:t>
-      </w:r>
-      <w:r>
-        <w:rPr>
-          <w:lang w:val="de-DE"/>
-        </w:rPr>
-        <w:t>Virtualisierung Co</w:t>
-      </w:r>
-      <w:r>
-        <w:rPr>
-          <w:lang w:val="de-DE"/>
-        </w:rPr>
-        <w:t>ntainer und Virtuelle Machinen</w:t>
-      </w:r>
-      <w:r>
-        <w:rPr>
-          <w:lang w:val="de-DE"/>
-        </w:rPr>
-        <w:t xml:space="preserve">: </w:t>
-      </w:r>
-      <w:hyperlink r:id="rId9" w:history="1">
-        <w:r>
-          <w:rPr>
-            <w:rStyle w:val="Hyperlink"/>
-            <w:lang w:val="de-DE"/>
-          </w:rPr>
-          <w:t>http://www.serverspace.co.uk/hubfs/Blog_Images/container-vs-vm.jpg?t=1524959203460</w:t>
-        </w:r>
-      </w:hyperlink>
-    </w:p>
-    <w:p>
-      <w:pPr>
-        <w:rPr>
-          <w:rStyle w:val="fontstyle11"/>
-          <w:lang w:val="de-DE"/>
-        </w:rPr>
-      </w:pPr>
-      <w:r>
-        <w:rPr>
-          <w:rStyle w:val="Hyperlink"/>
-          <w:lang w:val="de-DE"/>
-        </w:rPr>
-        <w:t xml:space="preserve">(2):  </w:t>
-      </w:r>
-      <w:hyperlink r:id="rId10" w:history="1">
-        <w:r>
-          <w:rPr>
-            <w:rStyle w:val="Hyperlink"/>
-            <w:rFonts w:ascii="CMTT10" w:hAnsi="CMTT10"/>
-            <w:lang w:val="de-DE"/>
-          </w:rPr>
-          <w:t>https://trends.google.de/trends/explore?date=today%205-y&amp;q=Docker</w:t>
-        </w:r>
-      </w:hyperlink>
-      <w:r>
-        <w:rPr>
-          <w:rStyle w:val="fontstyle11"/>
-          <w:lang w:val="de-DE"/>
-        </w:rPr>
-        <w:t>.</w:t>
-      </w:r>
-    </w:p>
-    <w:p>
-      <w:pPr>
-        <w:rPr>
-          <w:rStyle w:val="fontstyle11"/>
-          <w:lang w:val="de-DE"/>
-        </w:rPr>
-      </w:pPr>
-    </w:p>
-    <w:p>
-      <w:pPr>
-        <w:rPr>
-          <w:lang w:val="de-DE"/>
-        </w:rPr>
-      </w:pPr>
-    </w:p>
-    <w:p>
-      <w:pPr>
-        <w:rPr>
-          <w:lang w:val="de-DE"/>
-        </w:rPr>
-      </w:pPr>
-    </w:p>
+    </w:p>
+    <w:p/>
     <w:sectPr>
       <w:pgSz w:w="12240" w:h="15840"/>
       <w:pgMar w:top="1440" w:right="1440" w:bottom="1440" w:left="1440" w:header="720" w:footer="720" w:gutter="0"/>
@@ -1262,6 +1886,15 @@
   <w:style w:type="paragraph" w:default="1" w:styleId="Normal">
     <w:name w:val="Normal"/>
     <w:qFormat/>
+    <w:rsid w:val="005A6309"/>
+    <w:pPr>
+      <w:spacing w:after="0" w:line="240" w:lineRule="auto"/>
+    </w:pPr>
+    <w:rPr>
+      <w:rFonts w:ascii="Times New Roman" w:eastAsia="Times New Roman" w:hAnsi="Times New Roman" w:cs="Times New Roman"/>
+      <w:sz w:val="24"/>
+      <w:szCs w:val="24"/>
+    </w:rPr>
   </w:style>
   <w:style w:type="paragraph" w:styleId="Heading1">
     <w:name w:val="heading 1"/>
@@ -1274,7 +1907,7 @@
     <w:pPr>
       <w:keepNext/>
       <w:keepLines/>
-      <w:spacing w:before="240" w:after="0"/>
+      <w:spacing w:before="240"/>
       <w:outlineLvl w:val="0"/>
     </w:pPr>
     <w:rPr>
@@ -1344,7 +1977,7 @@
     <w:qFormat/>
     <w:rsid w:val="00496BD3"/>
     <w:pPr>
-      <w:spacing w:after="200" w:line="240" w:lineRule="auto"/>
+      <w:spacing w:after="200"/>
     </w:pPr>
     <w:rPr>
       <w:i/>
@@ -1398,6 +2031,51 @@
     <w:rsid w:val="008E28F3"/>
     <w:rPr>
       <w:rFonts w:ascii="CMR10" w:hAnsi="CMR10" w:hint="default"/>
+      <w:b w:val="0"/>
+      <w:bCs w:val="0"/>
+      <w:i w:val="0"/>
+      <w:iCs w:val="0"/>
+      <w:color w:val="000000"/>
+      <w:sz w:val="22"/>
+      <w:szCs w:val="22"/>
+    </w:rPr>
+  </w:style>
+  <w:style w:type="character" w:customStyle="1" w:styleId="fontstyle21">
+    <w:name w:val="fontstyle21"/>
+    <w:basedOn w:val="DefaultParagraphFont"/>
+    <w:rsid w:val="005A6309"/>
+    <w:rPr>
+      <w:rFonts w:ascii="CMTI10" w:hAnsi="CMTI10" w:hint="default"/>
+      <w:b w:val="0"/>
+      <w:bCs w:val="0"/>
+      <w:i/>
+      <w:iCs/>
+      <w:color w:val="000000"/>
+      <w:sz w:val="22"/>
+      <w:szCs w:val="22"/>
+    </w:rPr>
+  </w:style>
+  <w:style w:type="character" w:customStyle="1" w:styleId="fontstyle31">
+    <w:name w:val="fontstyle31"/>
+    <w:basedOn w:val="DefaultParagraphFont"/>
+    <w:rsid w:val="005A6309"/>
+    <w:rPr>
+      <w:rFonts w:ascii="CMCSC10" w:hAnsi="CMCSC10" w:hint="default"/>
+      <w:b w:val="0"/>
+      <w:bCs w:val="0"/>
+      <w:i w:val="0"/>
+      <w:iCs w:val="0"/>
+      <w:color w:val="000000"/>
+      <w:sz w:val="22"/>
+      <w:szCs w:val="22"/>
+    </w:rPr>
+  </w:style>
+  <w:style w:type="character" w:customStyle="1" w:styleId="fontstyle41">
+    <w:name w:val="fontstyle41"/>
+    <w:basedOn w:val="DefaultParagraphFont"/>
+    <w:rsid w:val="005A6309"/>
+    <w:rPr>
+      <w:rFonts w:ascii="CMTT10" w:hAnsi="CMTT10" w:hint="default"/>
       <w:b w:val="0"/>
       <w:bCs w:val="0"/>
       <w:i w:val="0"/>

</xml_diff>